<commit_message>
Se agrega los de no supervisado
</commit_message>
<xml_diff>
--- a/AprendizajeNOSupervisado/Informa Aprendizaje NO Supervisado Tarea1.docx
+++ b/AprendizajeNOSupervisado/Informa Aprendizaje NO Supervisado Tarea1.docx
@@ -10,6 +10,27 @@
         <w:rPr>
           <w:rtl w:val="0"/>
         </w:rPr>
+        <w:t xml:space="preserve">Integrantes: Pablo Brizuela, Noelia Chaves</w:t>
+      </w:r>
+    </w:p>
+    <w:p>
+      <w:pPr>
+        <w:rPr/>
+      </w:pPr>
+      <w:r>
+        <w:rPr>
+          <w:rtl w:val="0"/>
+        </w:rPr>
+      </w:r>
+    </w:p>
+    <w:p>
+      <w:pPr>
+        <w:rPr/>
+      </w:pPr>
+      <w:r>
+        <w:rPr>
+          <w:rtl w:val="0"/>
+        </w:rPr>
         <w:t xml:space="preserve">Reporte sobre Aprendizaje NO Supervisado</w:t>
       </w:r>
     </w:p>
@@ -54,7 +75,7 @@
           <w:highlight w:val="white"/>
           <w:rtl w:val="0"/>
         </w:rPr>
-        <w:t xml:space="preserve">Obtener reglas de asociación entre películas en el dataset movielens (como si fuera recomendación!) (ah! Pero recomendación es no supervisado?) Aplicar diferentes métricas de ordenamiento.</w:t>
+        <w:t xml:space="preserve">Obtener reglas de asociación entre películas en el dataset movielens. Aplicar diferentes métricas de ordenamiento.</w:t>
       </w:r>
     </w:p>
     <w:p>

</xml_diff>